<commit_message>
Married and delete some expiriance
</commit_message>
<xml_diff>
--- a/resume/Galitsky-Eugene.docx
+++ b/resume/Galitsky-Eugene.docx
@@ -19,6 +19,7 @@
           <w:lang w:val="en-US"/>
         </w:rPr>
       </w:pPr>
+      <w:proofErr w:type="spellStart"/>
       <w:r>
         <w:rPr>
           <w:b/>
@@ -26,10 +27,31 @@
           <w:szCs w:val="28"/>
           <w:lang w:val="en-US"/>
         </w:rPr>
-        <w:t>Galitsky Eugen Olegovich</w:t>
+        <w:t>Galitsky</w:t>
+      </w:r>
+      <w:proofErr w:type="spellEnd"/>
+      <w:r>
+        <w:rPr>
+          <w:b/>
+          <w:sz w:val="28"/>
+          <w:szCs w:val="28"/>
+          <w:lang w:val="en-US"/>
+        </w:rPr>
+        <w:t xml:space="preserve"> Eugen </w:t>
+      </w:r>
+      <w:proofErr w:type="spellStart"/>
+      <w:r>
+        <w:rPr>
+          <w:b/>
+          <w:sz w:val="28"/>
+          <w:szCs w:val="28"/>
+          <w:lang w:val="en-US"/>
+        </w:rPr>
+        <w:t>Olegovich</w:t>
       </w:r>
       <w:bookmarkStart w:id="0" w:name="_t85kqee5hvov" w:colFirst="0" w:colLast="0"/>
       <w:bookmarkEnd w:id="0"/>
+      <w:proofErr w:type="spellEnd"/>
     </w:p>
     <w:tbl>
       <w:tblPr>
@@ -453,7 +475,13 @@
               <w:rPr>
                 <w:lang w:val="en-US"/>
               </w:rPr>
-              <w:t>Not married</w:t>
+              <w:t>M</w:t>
+            </w:r>
+            <w:r>
+              <w:rPr>
+                <w:lang w:val="en-US"/>
+              </w:rPr>
+              <w:t>arried</w:t>
             </w:r>
           </w:p>
         </w:tc>
@@ -769,7 +797,21 @@
               <w:rPr>
                 <w:lang w:val="en-US"/>
               </w:rPr>
-              <w:t>National Technical University “Kharkiv Polytechnic Institute”</w:t>
+              <w:t>National Technical University “</w:t>
+            </w:r>
+            <w:proofErr w:type="spellStart"/>
+            <w:r>
+              <w:rPr>
+                <w:lang w:val="en-US"/>
+              </w:rPr>
+              <w:t>Kharkiv</w:t>
+            </w:r>
+            <w:proofErr w:type="spellEnd"/>
+            <w:r>
+              <w:rPr>
+                <w:lang w:val="en-US"/>
+              </w:rPr>
+              <w:t xml:space="preserve"> Polytechnic Institute”</w:t>
             </w:r>
           </w:p>
         </w:tc>
@@ -890,11 +932,19 @@
                 <w:lang w:val="en-US"/>
               </w:rPr>
             </w:pPr>
-            <w:r>
-              <w:rPr>
-                <w:lang w:val="en-US"/>
-              </w:rPr>
-              <w:t>Speciality:</w:t>
+            <w:proofErr w:type="spellStart"/>
+            <w:r>
+              <w:rPr>
+                <w:lang w:val="en-US"/>
+              </w:rPr>
+              <w:t>Speciality</w:t>
+            </w:r>
+            <w:proofErr w:type="spellEnd"/>
+            <w:r>
+              <w:rPr>
+                <w:lang w:val="en-US"/>
+              </w:rPr>
+              <w:t>:</w:t>
             </w:r>
           </w:p>
         </w:tc>
@@ -1089,11 +1139,19 @@
                 <w:lang w:val="en-US"/>
               </w:rPr>
             </w:pPr>
-            <w:r>
-              <w:rPr>
-                <w:lang w:val="en-US"/>
-              </w:rPr>
-              <w:t>Javascript(Basic)</w:t>
+            <w:proofErr w:type="spellStart"/>
+            <w:r>
+              <w:rPr>
+                <w:lang w:val="en-US"/>
+              </w:rPr>
+              <w:t>Javascript</w:t>
+            </w:r>
+            <w:proofErr w:type="spellEnd"/>
+            <w:r>
+              <w:rPr>
+                <w:lang w:val="en-US"/>
+              </w:rPr>
+              <w:t>(Basic)</w:t>
             </w:r>
           </w:p>
         </w:tc>
@@ -1168,8 +1226,16 @@
               <w:rPr>
                 <w:lang w:val="en-US"/>
               </w:rPr>
-              <w:t>HTML, CSS, Scss</w:t>
-            </w:r>
+              <w:t xml:space="preserve">HTML, CSS, </w:t>
+            </w:r>
+            <w:proofErr w:type="spellStart"/>
+            <w:r>
+              <w:rPr>
+                <w:lang w:val="en-US"/>
+              </w:rPr>
+              <w:t>Scss</w:t>
+            </w:r>
+            <w:proofErr w:type="spellEnd"/>
           </w:p>
         </w:tc>
       </w:tr>
@@ -1483,15 +1549,21 @@
               <w:rPr>
                 <w:lang w:val="en-US"/>
               </w:rPr>
-              <w:t>(Bower, Autoprefixer etc.</w:t>
-            </w:r>
-            <w:bookmarkStart w:id="3" w:name="_GoBack"/>
-            <w:bookmarkEnd w:id="3"/>
-            <w:r>
-              <w:rPr>
-                <w:lang w:val="en-US"/>
-              </w:rPr>
-              <w:t>)</w:t>
+              <w:t xml:space="preserve">(Bower, </w:t>
+            </w:r>
+            <w:proofErr w:type="spellStart"/>
+            <w:r>
+              <w:rPr>
+                <w:lang w:val="en-US"/>
+              </w:rPr>
+              <w:t>Autoprefixer</w:t>
+            </w:r>
+            <w:proofErr w:type="spellEnd"/>
+            <w:r>
+              <w:rPr>
+                <w:lang w:val="en-US"/>
+              </w:rPr>
+              <w:t xml:space="preserve"> etc.)</w:t>
             </w:r>
           </w:p>
         </w:tc>
@@ -1562,12 +1634,14 @@
                 <w:lang w:val="en-US"/>
               </w:rPr>
             </w:pPr>
+            <w:proofErr w:type="spellStart"/>
             <w:r>
               <w:rPr>
                 <w:lang w:val="en-US"/>
               </w:rPr>
               <w:t>Git</w:t>
             </w:r>
+            <w:proofErr w:type="spellEnd"/>
           </w:p>
         </w:tc>
       </w:tr>
@@ -1712,12 +1786,14 @@
                 <w:lang w:val="en-US"/>
               </w:rPr>
             </w:pPr>
+            <w:proofErr w:type="spellStart"/>
             <w:r>
               <w:rPr>
                 <w:lang w:val="en-US"/>
               </w:rPr>
               <w:t>PhpStrom</w:t>
             </w:r>
+            <w:proofErr w:type="spellEnd"/>
           </w:p>
         </w:tc>
       </w:tr>
@@ -1794,18 +1870,41 @@
                 <w:lang w:val="en-US"/>
               </w:rPr>
             </w:pPr>
+            <w:proofErr w:type="spellStart"/>
             <w:r>
               <w:rPr>
                 <w:highlight w:val="white"/>
                 <w:lang w:val="en-US"/>
               </w:rPr>
-              <w:t>SublimeText(</w:t>
-            </w:r>
-            <w:r>
-              <w:rPr>
-                <w:lang w:val="en-US"/>
-              </w:rPr>
-              <w:t>Emmet, LiveReload etc.</w:t>
+              <w:t>SublimeText</w:t>
+            </w:r>
+            <w:proofErr w:type="spellEnd"/>
+            <w:r>
+              <w:rPr>
+                <w:highlight w:val="white"/>
+                <w:lang w:val="en-US"/>
+              </w:rPr>
+              <w:t>(</w:t>
+            </w:r>
+            <w:r>
+              <w:rPr>
+                <w:lang w:val="en-US"/>
+              </w:rPr>
+              <w:t xml:space="preserve">Emmet, </w:t>
+            </w:r>
+            <w:proofErr w:type="spellStart"/>
+            <w:r>
+              <w:rPr>
+                <w:lang w:val="en-US"/>
+              </w:rPr>
+              <w:t>LiveReload</w:t>
+            </w:r>
+            <w:proofErr w:type="spellEnd"/>
+            <w:r>
+              <w:rPr>
+                <w:lang w:val="en-US"/>
+              </w:rPr>
+              <w:t xml:space="preserve"> etc.</w:t>
             </w:r>
             <w:r>
               <w:rPr>
@@ -1884,12 +1983,37 @@
                 <w:lang w:val="en-US"/>
               </w:rPr>
             </w:pPr>
+            <w:proofErr w:type="spellStart"/>
             <w:r>
               <w:rPr>
                 <w:highlight w:val="white"/>
                 <w:lang w:val="en-US"/>
               </w:rPr>
-              <w:t>Spalah it-School. Markup Intensive. August 2015</w:t>
+              <w:t>Spalah</w:t>
+            </w:r>
+            <w:proofErr w:type="spellEnd"/>
+            <w:r>
+              <w:rPr>
+                <w:highlight w:val="white"/>
+                <w:lang w:val="en-US"/>
+              </w:rPr>
+              <w:t xml:space="preserve"> </w:t>
+            </w:r>
+            <w:proofErr w:type="gramStart"/>
+            <w:r>
+              <w:rPr>
+                <w:highlight w:val="white"/>
+                <w:lang w:val="en-US"/>
+              </w:rPr>
+              <w:t>it</w:t>
+            </w:r>
+            <w:proofErr w:type="gramEnd"/>
+            <w:r>
+              <w:rPr>
+                <w:highlight w:val="white"/>
+                <w:lang w:val="en-US"/>
+              </w:rPr>
+              <w:t>-School. Markup Intensive. August 2015</w:t>
             </w:r>
           </w:p>
         </w:tc>
@@ -2035,7 +2159,23 @@
                 <w:b/>
                 <w:lang w:val="en-US"/>
               </w:rPr>
-              <w:t>Company «Time-ismoney»</w:t>
+              <w:t>Company «Time-</w:t>
+            </w:r>
+            <w:proofErr w:type="spellStart"/>
+            <w:r>
+              <w:rPr>
+                <w:b/>
+                <w:lang w:val="en-US"/>
+              </w:rPr>
+              <w:t>ismoney</w:t>
+            </w:r>
+            <w:proofErr w:type="spellEnd"/>
+            <w:r>
+              <w:rPr>
+                <w:b/>
+                <w:lang w:val="en-US"/>
+              </w:rPr>
+              <w:t>»</w:t>
             </w:r>
           </w:p>
           <w:p>
@@ -2189,7 +2329,23 @@
                 <w:b/>
                 <w:lang w:val="en-US"/>
               </w:rPr>
-              <w:t>SEO company «SeoTrend»</w:t>
+              <w:t>SEO company «</w:t>
+            </w:r>
+            <w:proofErr w:type="spellStart"/>
+            <w:r>
+              <w:rPr>
+                <w:b/>
+                <w:lang w:val="en-US"/>
+              </w:rPr>
+              <w:t>SeoTrend</w:t>
+            </w:r>
+            <w:proofErr w:type="spellEnd"/>
+            <w:r>
+              <w:rPr>
+                <w:b/>
+                <w:lang w:val="en-US"/>
+              </w:rPr>
+              <w:t>»</w:t>
             </w:r>
           </w:p>
           <w:p>
@@ -2397,6 +2553,10 @@
         </w:tc>
       </w:tr>
       <w:tr>
+        <w:trPr>
+          <w:gridAfter w:val="2"/>
+          <w:wAfter w:w="9390" w:type="dxa"/>
+        </w:trPr>
         <w:tc>
           <w:tcPr>
             <w:tcW w:w="1650" w:type="dxa"/>
@@ -2408,127 +2568,13 @@
           </w:tcPr>
           <w:p>
             <w:pPr>
-              <w:ind w:left="-6"/>
-              <w:contextualSpacing w:val="0"/>
-              <w:rPr>
-                <w:lang w:val="en-US"/>
-              </w:rPr>
-            </w:pPr>
-          </w:p>
-        </w:tc>
-        <w:tc>
-          <w:tcPr>
-            <w:tcW w:w="3225" w:type="dxa"/>
-            <w:tcBorders>
-              <w:left w:val="nil"/>
-              <w:bottom w:val="nil"/>
-              <w:right w:val="nil"/>
-            </w:tcBorders>
-            <w:shd w:val="clear" w:color="auto" w:fill="FFFFFF"/>
-          </w:tcPr>
-          <w:p>
-            <w:pPr>
-              <w:ind w:left="-6"/>
-              <w:contextualSpacing w:val="0"/>
-              <w:rPr>
-                <w:lang w:val="en-US"/>
-              </w:rPr>
-            </w:pPr>
-            <w:r>
-              <w:rPr>
-                <w:b/>
-                <w:lang w:val="en-US"/>
-              </w:rPr>
-              <w:t xml:space="preserve">Online shop </w:t>
-            </w:r>
-          </w:p>
-          <w:p>
-            <w:pPr>
-              <w:ind w:left="-6"/>
-              <w:contextualSpacing w:val="0"/>
-              <w:rPr>
-                <w:lang w:val="en-US"/>
-              </w:rPr>
-            </w:pPr>
-            <w:r>
-              <w:rPr>
-                <w:highlight w:val="white"/>
-                <w:lang w:val="en-US"/>
-              </w:rPr>
-              <w:t>2014 (May) – 2015 (June)</w:t>
-            </w:r>
-          </w:p>
-        </w:tc>
-        <w:tc>
-          <w:tcPr>
-            <w:tcW w:w="6165" w:type="dxa"/>
-            <w:tcBorders>
-              <w:left w:val="nil"/>
-              <w:bottom w:val="nil"/>
-              <w:right w:val="nil"/>
-            </w:tcBorders>
-            <w:shd w:val="clear" w:color="auto" w:fill="FFFFFF"/>
-          </w:tcPr>
-          <w:p>
-            <w:pPr>
-              <w:ind w:left="-6"/>
-              <w:contextualSpacing w:val="0"/>
-              <w:rPr>
-                <w:lang w:val="en-US"/>
-              </w:rPr>
-            </w:pPr>
-            <w:r>
-              <w:rPr>
-                <w:i/>
-                <w:lang w:val="en-US"/>
-              </w:rPr>
-              <w:t>Main responsibilities:</w:t>
-            </w:r>
-          </w:p>
-          <w:p>
-            <w:pPr>
-              <w:ind w:left="-6"/>
-              <w:contextualSpacing w:val="0"/>
-              <w:rPr>
-                <w:lang w:val="en-US"/>
-              </w:rPr>
-            </w:pPr>
-            <w:r>
-              <w:rPr>
-                <w:lang w:val="en-US"/>
-              </w:rPr>
-              <w:t>- Content management (markup and articles).</w:t>
-            </w:r>
-          </w:p>
-          <w:p>
-            <w:pPr>
-              <w:ind w:left="-6"/>
-              <w:contextualSpacing w:val="0"/>
-              <w:rPr>
-                <w:lang w:val="en-US"/>
-              </w:rPr>
-            </w:pPr>
-            <w:r>
-              <w:rPr>
-                <w:lang w:val="en-US"/>
-              </w:rPr>
-              <w:t>- SEO;</w:t>
-            </w:r>
-          </w:p>
-          <w:p>
-            <w:pPr>
-              <w:ind w:left="-6"/>
-              <w:contextualSpacing w:val="0"/>
-              <w:rPr>
-                <w:lang w:val="en-US"/>
-              </w:rPr>
-            </w:pPr>
-            <w:r>
-              <w:rPr>
-                <w:lang w:val="en-US"/>
-              </w:rPr>
-              <w:t>- Copywriting.</w:t>
-            </w:r>
+              <w:contextualSpacing w:val="0"/>
+              <w:rPr>
+                <w:lang w:val="en-US"/>
+              </w:rPr>
+            </w:pPr>
+            <w:bookmarkStart w:id="3" w:name="_GoBack"/>
+            <w:bookmarkEnd w:id="3"/>
           </w:p>
         </w:tc>
       </w:tr>

</xml_diff>